<commit_message>
Created boiler plate for STD deliverables
</commit_message>
<xml_diff>
--- a/specs/STD/Partes Incompletas/Daniel Quintini/TCS-02-01.docx
+++ b/specs/STD/Partes Incompletas/Daniel Quintini/TCS-02-01.docx
@@ -24,163 +24,7 @@
           <w:sz w:val="36"/>
           <w:szCs w:val="36"/>
         </w:rPr>
-        <w:t xml:space="preserve">System Test Case Specification </w:t>
-      </w:r>
-      <w:bookmarkStart w:id="0" w:name="_GoBack"/>
-      <w:r>
-        <w:rPr>
-          <w:rFonts w:ascii="Times New Roman" w:hAnsi="Times New Roman"/>
-          <w:b/>
-          <w:i w:val="0"/>
-          <w:sz w:val="36"/>
-          <w:szCs w:val="36"/>
-        </w:rPr>
-        <w:t>TCS-02-01</w:t>
-      </w:r>
-      <w:bookmarkEnd w:id="0"/>
-    </w:p>
-    <w:p>
-      <w:pPr>
-        <w:pStyle w:val="template"/>
-        <w:numPr>
-          <w:ilvl w:val="0"/>
-          <w:numId w:val="1"/>
-        </w:numPr>
-        <w:spacing w:line="360" w:lineRule="auto"/>
-        <w:outlineLvl w:val="0"/>
-        <w:rPr>
-          <w:rFonts w:ascii="Times New Roman" w:hAnsi="Times New Roman"/>
-          <w:b/>
-          <w:i w:val="0"/>
-          <w:sz w:val="24"/>
-          <w:szCs w:val="24"/>
-        </w:rPr>
-      </w:pPr>
-      <w:r>
-        <w:rPr>
-          <w:rFonts w:ascii="Times New Roman" w:hAnsi="Times New Roman"/>
-          <w:b/>
-          <w:i w:val="0"/>
-          <w:sz w:val="24"/>
-          <w:szCs w:val="24"/>
-        </w:rPr>
-        <w:t>Purpose</w:t>
-      </w:r>
-    </w:p>
-    <w:p>
-      <w:pPr>
-        <w:pStyle w:val="template"/>
-        <w:spacing w:line="360" w:lineRule="auto"/>
-        <w:ind w:left="720"/>
-        <w:rPr>
-          <w:rFonts w:ascii="Times New Roman" w:hAnsi="Times New Roman"/>
-          <w:i w:val="0"/>
-          <w:sz w:val="24"/>
-          <w:szCs w:val="24"/>
-        </w:rPr>
-      </w:pPr>
-      <w:r>
-        <w:rPr>
-          <w:rFonts w:ascii="Times New Roman" w:hAnsi="Times New Roman"/>
-          <w:i w:val="0"/>
-          <w:sz w:val="24"/>
-          <w:szCs w:val="24"/>
-        </w:rPr>
-        <w:t xml:space="preserve">This document will detail one of the cases to test in order to verify the proper functioning of </w:t>
-      </w:r>
-      <w:proofErr w:type="spellStart"/>
-      <w:r>
-        <w:rPr>
-          <w:rFonts w:ascii="Times New Roman" w:hAnsi="Times New Roman"/>
-          <w:i w:val="0"/>
-          <w:sz w:val="24"/>
-          <w:szCs w:val="24"/>
-        </w:rPr>
-        <w:t>PlasmaGraph</w:t>
-      </w:r>
-      <w:proofErr w:type="spellEnd"/>
-      <w:r>
-        <w:rPr>
-          <w:rFonts w:ascii="Times New Roman" w:hAnsi="Times New Roman"/>
-          <w:i w:val="0"/>
-          <w:sz w:val="24"/>
-          <w:szCs w:val="24"/>
-        </w:rPr>
-        <w:t xml:space="preserve"> </w:t>
-      </w:r>
-      <w:r>
-        <w:rPr>
-          <w:rFonts w:ascii="Times New Roman" w:hAnsi="Times New Roman"/>
-          <w:i w:val="0"/>
-          <w:sz w:val="24"/>
-          <w:szCs w:val="24"/>
-        </w:rPr>
-        <w:t xml:space="preserve">feature “Create Graph” </w:t>
-      </w:r>
-      <w:r>
-        <w:rPr>
-          <w:rFonts w:ascii="Times New Roman" w:hAnsi="Times New Roman"/>
-          <w:b/>
-          <w:i w:val="0"/>
-          <w:sz w:val="24"/>
-          <w:szCs w:val="24"/>
-        </w:rPr>
-        <w:t>[see SRS-3-2014-05-15 section 2.2.1.14]</w:t>
-      </w:r>
-      <w:r>
-        <w:rPr>
-          <w:rFonts w:ascii="Times New Roman" w:hAnsi="Times New Roman"/>
-          <w:i w:val="0"/>
-          <w:sz w:val="24"/>
-          <w:szCs w:val="24"/>
-        </w:rPr>
-        <w:t>. Each case will include the required inputs and expected outputs. For a function of the feature “Create Graph” to be considered to pass, it must follow the requirements provided in the test design specification (</w:t>
-      </w:r>
-      <w:r>
-        <w:rPr>
-          <w:rFonts w:ascii="Times New Roman" w:hAnsi="Times New Roman"/>
-          <w:i w:val="0"/>
-          <w:sz w:val="24"/>
-          <w:szCs w:val="24"/>
-        </w:rPr>
-        <w:t>TDS-02-XX 2014-05-16</w:t>
-      </w:r>
-      <w:r>
-        <w:rPr>
-          <w:rFonts w:ascii="Times New Roman" w:hAnsi="Times New Roman"/>
-          <w:i w:val="0"/>
-          <w:sz w:val="24"/>
-          <w:szCs w:val="24"/>
-        </w:rPr>
-        <w:t>).</w:t>
-      </w:r>
-    </w:p>
-    <w:p>
-      <w:pPr>
-        <w:pStyle w:val="template"/>
-        <w:numPr>
-          <w:ilvl w:val="0"/>
-          <w:numId w:val="1"/>
-        </w:numPr>
-        <w:spacing w:line="360" w:lineRule="auto"/>
-        <w:outlineLvl w:val="0"/>
-        <w:rPr>
-          <w:rFonts w:ascii="Times New Roman" w:hAnsi="Times New Roman"/>
-          <w:b/>
-          <w:i w:val="0"/>
-          <w:sz w:val="24"/>
-          <w:szCs w:val="24"/>
-        </w:rPr>
-      </w:pPr>
-      <w:r>
-        <w:rPr>
-          <w:rFonts w:ascii="Times New Roman" w:hAnsi="Times New Roman"/>
-          <w:b/>
-          <w:i w:val="0"/>
-          <w:sz w:val="24"/>
-          <w:szCs w:val="24"/>
-        </w:rPr>
-        <w:t>Test Cases</w:t>
+        <w:t>System Test Case Specification</w:t>
       </w:r>
     </w:p>
     <w:p>
@@ -191,7 +35,7 @@
           <w:numId w:val="1"/>
         </w:numPr>
         <w:spacing w:line="360" w:lineRule="auto"/>
-        <w:outlineLvl w:val="1"/>
+        <w:outlineLvl w:val="0"/>
         <w:rPr>
           <w:rFonts w:ascii="Times New Roman" w:hAnsi="Times New Roman"/>
           <w:b/>
@@ -208,6 +52,48 @@
         </w:rPr>
         <w:t>Test Case Specification Identifier</w:t>
       </w:r>
+    </w:p>
+    <w:p>
+      <w:pPr>
+        <w:pStyle w:val="ListParagraph"/>
+        <w:spacing w:line="360" w:lineRule="auto"/>
+        <w:ind w:left="1080"/>
+        <w:rPr>
+          <w:rFonts w:ascii="Times New Roman" w:hAnsi="Times New Roman"/>
+          <w:sz w:val="24"/>
+          <w:szCs w:val="24"/>
+        </w:rPr>
+      </w:pPr>
+      <w:r>
+        <w:rPr>
+          <w:rFonts w:ascii="Times New Roman" w:hAnsi="Times New Roman"/>
+          <w:sz w:val="24"/>
+          <w:szCs w:val="24"/>
+        </w:rPr>
+        <w:t>TCS-02-</w:t>
+      </w:r>
+      <w:bookmarkStart w:id="0" w:name="_GoBack"/>
+      <w:bookmarkEnd w:id="0"/>
+      <w:r>
+        <w:rPr>
+          <w:rFonts w:ascii="Times New Roman" w:hAnsi="Times New Roman"/>
+          <w:sz w:val="24"/>
+          <w:szCs w:val="24"/>
+        </w:rPr>
+        <w:t>01</w:t>
+      </w:r>
+    </w:p>
+    <w:p>
+      <w:pPr>
+        <w:pStyle w:val="ListParagraph"/>
+        <w:spacing w:line="360" w:lineRule="auto"/>
+        <w:ind w:left="1080"/>
+        <w:rPr>
+          <w:rFonts w:ascii="Times New Roman" w:hAnsi="Times New Roman"/>
+          <w:sz w:val="24"/>
+          <w:szCs w:val="24"/>
+        </w:rPr>
+      </w:pPr>
     </w:p>
     <w:p>
       <w:pPr>
@@ -217,7 +103,7 @@
           <w:numId w:val="1"/>
         </w:numPr>
         <w:spacing w:line="360" w:lineRule="auto"/>
-        <w:outlineLvl w:val="1"/>
+        <w:outlineLvl w:val="0"/>
         <w:rPr>
           <w:rFonts w:ascii="Times New Roman" w:hAnsi="Times New Roman"/>
           <w:b/>
@@ -234,6 +120,93 @@
         </w:rPr>
         <w:t>Test Items</w:t>
       </w:r>
+    </w:p>
+    <w:p>
+      <w:pPr>
+        <w:pStyle w:val="ListParagraph"/>
+        <w:spacing w:line="360" w:lineRule="auto"/>
+        <w:ind w:left="1080"/>
+        <w:rPr>
+          <w:rFonts w:ascii="Times New Roman" w:hAnsi="Times New Roman"/>
+          <w:sz w:val="24"/>
+          <w:szCs w:val="24"/>
+        </w:rPr>
+      </w:pPr>
+      <w:proofErr w:type="spellStart"/>
+      <w:r>
+        <w:rPr>
+          <w:rFonts w:ascii="Times New Roman" w:hAnsi="Times New Roman"/>
+          <w:sz w:val="24"/>
+          <w:szCs w:val="24"/>
+        </w:rPr>
+        <w:t>PlasmaGraph</w:t>
+      </w:r>
+      <w:proofErr w:type="spellEnd"/>
+      <w:r>
+        <w:rPr>
+          <w:rFonts w:ascii="Times New Roman" w:hAnsi="Times New Roman"/>
+          <w:sz w:val="24"/>
+          <w:szCs w:val="24"/>
+        </w:rPr>
+        <w:t xml:space="preserve"> feature </w:t>
+      </w:r>
+      <w:r>
+        <w:rPr>
+          <w:rFonts w:ascii="Times New Roman" w:hAnsi="Times New Roman"/>
+          <w:sz w:val="24"/>
+          <w:szCs w:val="24"/>
+        </w:rPr>
+        <w:t xml:space="preserve">“Create Graph” using the minimal options </w:t>
+      </w:r>
+      <w:r>
+        <w:rPr>
+          <w:rFonts w:ascii="Times New Roman" w:hAnsi="Times New Roman"/>
+          <w:b/>
+          <w:sz w:val="24"/>
+          <w:szCs w:val="24"/>
+        </w:rPr>
+        <w:t xml:space="preserve">[see </w:t>
+      </w:r>
+      <w:r>
+        <w:rPr>
+          <w:rFonts w:ascii="Times New Roman" w:hAnsi="Times New Roman"/>
+          <w:b/>
+          <w:i/>
+          <w:sz w:val="24"/>
+          <w:szCs w:val="24"/>
+        </w:rPr>
+        <w:t>SRS-3-2014-05-15 section 2.2.1.4</w:t>
+      </w:r>
+      <w:r>
+        <w:rPr>
+          <w:rFonts w:ascii="Times New Roman" w:hAnsi="Times New Roman"/>
+          <w:b/>
+          <w:sz w:val="24"/>
+          <w:szCs w:val="24"/>
+        </w:rPr>
+        <w:t>]</w:t>
+      </w:r>
+      <w:r>
+        <w:rPr>
+          <w:rFonts w:ascii="Times New Roman" w:hAnsi="Times New Roman"/>
+          <w:sz w:val="24"/>
+          <w:szCs w:val="24"/>
+        </w:rPr>
+        <w:t xml:space="preserve">. </w:t>
+      </w:r>
+    </w:p>
+    <w:p>
+      <w:pPr>
+        <w:pStyle w:val="ListParagraph"/>
+        <w:spacing w:line="360" w:lineRule="auto"/>
+        <w:ind w:left="1080"/>
+        <w:rPr>
+          <w:rFonts w:ascii="Times New Roman" w:hAnsi="Times New Roman"/>
+          <w:b/>
+          <w:sz w:val="24"/>
+          <w:szCs w:val="24"/>
+        </w:rPr>
+      </w:pPr>
     </w:p>
     <w:p>
       <w:pPr>
@@ -243,7 +216,7 @@
           <w:numId w:val="1"/>
         </w:numPr>
         <w:spacing w:line="360" w:lineRule="auto"/>
-        <w:outlineLvl w:val="1"/>
+        <w:outlineLvl w:val="0"/>
         <w:rPr>
           <w:rFonts w:ascii="Times New Roman" w:hAnsi="Times New Roman"/>
           <w:b/>
@@ -260,6 +233,153 @@
         </w:rPr>
         <w:t>Input Specifications</w:t>
       </w:r>
+    </w:p>
+    <w:p>
+      <w:pPr>
+        <w:pStyle w:val="ListParagraph"/>
+        <w:numPr>
+          <w:ilvl w:val="0"/>
+          <w:numId w:val="3"/>
+        </w:numPr>
+        <w:spacing w:line="360" w:lineRule="auto"/>
+        <w:rPr>
+          <w:rFonts w:ascii="Times New Roman" w:hAnsi="Times New Roman"/>
+          <w:sz w:val="24"/>
+          <w:szCs w:val="24"/>
+        </w:rPr>
+      </w:pPr>
+      <w:r>
+        <w:rPr>
+          <w:rFonts w:ascii="Times New Roman" w:hAnsi="Times New Roman"/>
+          <w:sz w:val="24"/>
+          <w:szCs w:val="24"/>
+        </w:rPr>
+        <w:t xml:space="preserve">One (1) data file </w:t>
+      </w:r>
+      <w:r>
+        <w:rPr>
+          <w:rFonts w:ascii="Times New Roman" w:hAnsi="Times New Roman"/>
+          <w:szCs w:val="24"/>
+        </w:rPr>
+        <w:t xml:space="preserve">formatted as a binary </w:t>
+      </w:r>
+      <w:r>
+        <w:rPr>
+          <w:rFonts w:ascii="Times New Roman" w:hAnsi="Times New Roman"/>
+          <w:szCs w:val="24"/>
+        </w:rPr>
+        <w:t>MATLAB Level 5 MAT-File</w:t>
+      </w:r>
+      <w:r>
+        <w:rPr>
+          <w:rFonts w:ascii="Times New Roman" w:hAnsi="Times New Roman"/>
+          <w:szCs w:val="24"/>
+        </w:rPr>
+        <w:t xml:space="preserve"> </w:t>
+      </w:r>
+      <w:r>
+        <w:rPr>
+          <w:rFonts w:ascii="Times New Roman" w:hAnsi="Times New Roman"/>
+          <w:b/>
+          <w:sz w:val="24"/>
+          <w:szCs w:val="24"/>
+        </w:rPr>
+        <w:t xml:space="preserve">[see </w:t>
+      </w:r>
+      <w:r>
+        <w:rPr>
+          <w:rFonts w:ascii="Times New Roman" w:hAnsi="Times New Roman"/>
+          <w:b/>
+          <w:i/>
+          <w:sz w:val="24"/>
+          <w:szCs w:val="24"/>
+        </w:rPr>
+        <w:t>SRS-3-2014-05-15 section 2.2.1.1</w:t>
+      </w:r>
+      <w:r>
+        <w:rPr>
+          <w:rFonts w:ascii="Times New Roman" w:hAnsi="Times New Roman"/>
+          <w:b/>
+          <w:sz w:val="24"/>
+          <w:szCs w:val="24"/>
+        </w:rPr>
+        <w:t>]</w:t>
+      </w:r>
+      <w:r>
+        <w:rPr>
+          <w:rFonts w:ascii="Times New Roman" w:hAnsi="Times New Roman"/>
+          <w:b/>
+          <w:sz w:val="24"/>
+          <w:szCs w:val="24"/>
+        </w:rPr>
+        <w:t xml:space="preserve"> </w:t>
+      </w:r>
+      <w:r>
+        <w:rPr>
+          <w:rFonts w:ascii="Times New Roman" w:hAnsi="Times New Roman"/>
+          <w:sz w:val="24"/>
+          <w:szCs w:val="24"/>
+        </w:rPr>
+        <w:t>and having the following information:</w:t>
+      </w:r>
+    </w:p>
+    <w:p>
+      <w:pPr>
+        <w:pStyle w:val="ListParagraph"/>
+        <w:numPr>
+          <w:ilvl w:val="0"/>
+          <w:numId w:val="3"/>
+        </w:numPr>
+        <w:spacing w:line="360" w:lineRule="auto"/>
+        <w:rPr>
+          <w:rFonts w:ascii="Times New Roman" w:hAnsi="Times New Roman"/>
+          <w:sz w:val="24"/>
+          <w:szCs w:val="24"/>
+        </w:rPr>
+      </w:pPr>
+      <w:r>
+        <w:rPr>
+          <w:rFonts w:ascii="Times New Roman" w:hAnsi="Times New Roman"/>
+          <w:sz w:val="24"/>
+          <w:szCs w:val="24"/>
+        </w:rPr>
+        <w:t>One (1) variable for the X axis. The variable selected must be TBD.</w:t>
+      </w:r>
+    </w:p>
+    <w:p>
+      <w:pPr>
+        <w:pStyle w:val="ListParagraph"/>
+        <w:numPr>
+          <w:ilvl w:val="0"/>
+          <w:numId w:val="3"/>
+        </w:numPr>
+        <w:spacing w:line="360" w:lineRule="auto"/>
+        <w:rPr>
+          <w:rFonts w:ascii="Times New Roman" w:hAnsi="Times New Roman"/>
+          <w:sz w:val="24"/>
+          <w:szCs w:val="24"/>
+        </w:rPr>
+      </w:pPr>
+      <w:r>
+        <w:rPr>
+          <w:rFonts w:ascii="Times New Roman" w:hAnsi="Times New Roman"/>
+          <w:sz w:val="24"/>
+          <w:szCs w:val="24"/>
+        </w:rPr>
+        <w:t xml:space="preserve">One (1) variable for the Y axis. The variable selected must be TBD. </w:t>
+      </w:r>
+    </w:p>
+    <w:p>
+      <w:pPr>
+        <w:pStyle w:val="ListParagraph"/>
+        <w:spacing w:line="360" w:lineRule="auto"/>
+        <w:ind w:left="1440"/>
+        <w:rPr>
+          <w:rFonts w:ascii="Times New Roman" w:hAnsi="Times New Roman"/>
+          <w:sz w:val="24"/>
+          <w:szCs w:val="24"/>
+        </w:rPr>
+      </w:pPr>
     </w:p>
     <w:p>
       <w:pPr>
@@ -269,7 +389,7 @@
           <w:numId w:val="1"/>
         </w:numPr>
         <w:spacing w:line="360" w:lineRule="auto"/>
-        <w:outlineLvl w:val="1"/>
+        <w:outlineLvl w:val="0"/>
         <w:rPr>
           <w:rFonts w:ascii="Times New Roman" w:hAnsi="Times New Roman"/>
           <w:b/>
@@ -286,6 +406,46 @@
         </w:rPr>
         <w:t>Output Specifications</w:t>
       </w:r>
+    </w:p>
+    <w:p>
+      <w:pPr>
+        <w:pStyle w:val="ListParagraph"/>
+        <w:spacing w:line="360" w:lineRule="auto"/>
+        <w:ind w:left="1080"/>
+        <w:rPr>
+          <w:rFonts w:ascii="Times New Roman" w:hAnsi="Times New Roman"/>
+          <w:sz w:val="24"/>
+          <w:szCs w:val="24"/>
+        </w:rPr>
+      </w:pPr>
+      <w:r>
+        <w:rPr>
+          <w:rFonts w:ascii="Times New Roman" w:hAnsi="Times New Roman"/>
+          <w:sz w:val="24"/>
+          <w:szCs w:val="24"/>
+        </w:rPr>
+        <w:t>The system must produce a</w:t>
+      </w:r>
+      <w:r>
+        <w:rPr>
+          <w:rFonts w:ascii="Times New Roman" w:hAnsi="Times New Roman"/>
+          <w:sz w:val="24"/>
+          <w:szCs w:val="24"/>
+        </w:rPr>
+        <w:t xml:space="preserve"> graph with the following points plotted:</w:t>
+      </w:r>
+    </w:p>
+    <w:p>
+      <w:pPr>
+        <w:pStyle w:val="ListParagraph"/>
+        <w:spacing w:line="360" w:lineRule="auto"/>
+        <w:ind w:left="1080"/>
+        <w:rPr>
+          <w:rFonts w:ascii="Times New Roman" w:hAnsi="Times New Roman"/>
+          <w:sz w:val="24"/>
+          <w:szCs w:val="24"/>
+        </w:rPr>
+      </w:pPr>
     </w:p>
     <w:p>
       <w:pPr>
@@ -295,33 +455,106 @@
           <w:numId w:val="1"/>
         </w:numPr>
         <w:spacing w:line="360" w:lineRule="auto"/>
+        <w:outlineLvl w:val="0"/>
+        <w:rPr>
+          <w:rFonts w:ascii="Times New Roman" w:hAnsi="Times New Roman"/>
+          <w:b/>
+          <w:sz w:val="24"/>
+          <w:szCs w:val="24"/>
+        </w:rPr>
+      </w:pPr>
+      <w:r>
+        <w:rPr>
+          <w:rFonts w:ascii="Times New Roman" w:hAnsi="Times New Roman"/>
+          <w:b/>
+          <w:sz w:val="24"/>
+          <w:szCs w:val="24"/>
+        </w:rPr>
+        <w:t>Environmental Needs</w:t>
+      </w:r>
+    </w:p>
+    <w:p>
+      <w:pPr>
+        <w:pStyle w:val="ListParagraph"/>
+        <w:numPr>
+          <w:ilvl w:val="0"/>
+          <w:numId w:val="6"/>
+        </w:numPr>
+        <w:spacing w:line="360" w:lineRule="auto"/>
         <w:outlineLvl w:val="1"/>
         <w:rPr>
           <w:rFonts w:ascii="Times New Roman" w:hAnsi="Times New Roman"/>
           <w:b/>
-          <w:sz w:val="24"/>
-          <w:szCs w:val="24"/>
-        </w:rPr>
-      </w:pPr>
-      <w:r>
-        <w:rPr>
-          <w:rFonts w:ascii="Times New Roman" w:hAnsi="Times New Roman"/>
-          <w:b/>
-          <w:sz w:val="24"/>
-          <w:szCs w:val="24"/>
-        </w:rPr>
-        <w:t>Environmental Needs</w:t>
-      </w:r>
+          <w:vanish/>
+          <w:sz w:val="24"/>
+          <w:szCs w:val="24"/>
+        </w:rPr>
+      </w:pPr>
     </w:p>
     <w:p>
       <w:pPr>
         <w:pStyle w:val="ListParagraph"/>
         <w:numPr>
-          <w:ilvl w:val="2"/>
-          <w:numId w:val="2"/>
+          <w:ilvl w:val="0"/>
+          <w:numId w:val="6"/>
         </w:numPr>
         <w:spacing w:line="360" w:lineRule="auto"/>
-        <w:outlineLvl w:val="2"/>
+        <w:outlineLvl w:val="1"/>
+        <w:rPr>
+          <w:rFonts w:ascii="Times New Roman" w:hAnsi="Times New Roman"/>
+          <w:b/>
+          <w:vanish/>
+          <w:sz w:val="24"/>
+          <w:szCs w:val="24"/>
+        </w:rPr>
+      </w:pPr>
+    </w:p>
+    <w:p>
+      <w:pPr>
+        <w:pStyle w:val="ListParagraph"/>
+        <w:numPr>
+          <w:ilvl w:val="0"/>
+          <w:numId w:val="6"/>
+        </w:numPr>
+        <w:spacing w:line="360" w:lineRule="auto"/>
+        <w:outlineLvl w:val="1"/>
+        <w:rPr>
+          <w:rFonts w:ascii="Times New Roman" w:hAnsi="Times New Roman"/>
+          <w:b/>
+          <w:vanish/>
+          <w:sz w:val="24"/>
+          <w:szCs w:val="24"/>
+        </w:rPr>
+      </w:pPr>
+    </w:p>
+    <w:p>
+      <w:pPr>
+        <w:pStyle w:val="ListParagraph"/>
+        <w:numPr>
+          <w:ilvl w:val="0"/>
+          <w:numId w:val="6"/>
+        </w:numPr>
+        <w:spacing w:line="360" w:lineRule="auto"/>
+        <w:outlineLvl w:val="1"/>
+        <w:rPr>
+          <w:rFonts w:ascii="Times New Roman" w:hAnsi="Times New Roman"/>
+          <w:b/>
+          <w:vanish/>
+          <w:sz w:val="24"/>
+          <w:szCs w:val="24"/>
+        </w:rPr>
+      </w:pPr>
+    </w:p>
+    <w:p>
+      <w:pPr>
+        <w:pStyle w:val="ListParagraph"/>
+        <w:numPr>
+          <w:ilvl w:val="1"/>
+          <w:numId w:val="6"/>
+        </w:numPr>
+        <w:spacing w:line="360" w:lineRule="auto"/>
+        <w:ind w:left="1560"/>
+        <w:outlineLvl w:val="1"/>
         <w:rPr>
           <w:rFonts w:ascii="Times New Roman" w:hAnsi="Times New Roman"/>
           <w:b/>
@@ -342,12 +575,184 @@
     <w:p>
       <w:pPr>
         <w:pStyle w:val="ListParagraph"/>
+        <w:spacing w:line="360" w:lineRule="auto"/>
+        <w:ind w:left="1560"/>
+        <w:rPr>
+          <w:rFonts w:ascii="Times New Roman" w:hAnsi="Times New Roman"/>
+          <w:sz w:val="24"/>
+          <w:szCs w:val="24"/>
+        </w:rPr>
+      </w:pPr>
+      <w:r>
+        <w:rPr>
+          <w:rFonts w:ascii="Times New Roman" w:hAnsi="Times New Roman"/>
+          <w:sz w:val="24"/>
+          <w:szCs w:val="24"/>
+        </w:rPr>
+        <w:t>A personal computer with the following specifications is required to execute this case:</w:t>
+      </w:r>
+    </w:p>
+    <w:p>
+      <w:pPr>
+        <w:pStyle w:val="template"/>
         <w:numPr>
-          <w:ilvl w:val="2"/>
-          <w:numId w:val="2"/>
+          <w:ilvl w:val="0"/>
+          <w:numId w:val="4"/>
         </w:numPr>
         <w:spacing w:line="360" w:lineRule="auto"/>
-        <w:outlineLvl w:val="2"/>
+        <w:ind w:left="2280"/>
+        <w:rPr>
+          <w:rFonts w:ascii="Times New Roman" w:hAnsi="Times New Roman"/>
+          <w:i w:val="0"/>
+          <w:sz w:val="24"/>
+          <w:szCs w:val="24"/>
+        </w:rPr>
+      </w:pPr>
+      <w:r>
+        <w:rPr>
+          <w:rFonts w:ascii="Times New Roman" w:hAnsi="Times New Roman"/>
+          <w:i w:val="0"/>
+          <w:sz w:val="24"/>
+          <w:szCs w:val="24"/>
+        </w:rPr>
+        <w:t>15’’ Monitor with a resolution of 1200x700 and refresh rate of 30Hz</w:t>
+      </w:r>
+    </w:p>
+    <w:p>
+      <w:pPr>
+        <w:pStyle w:val="template"/>
+        <w:numPr>
+          <w:ilvl w:val="0"/>
+          <w:numId w:val="4"/>
+        </w:numPr>
+        <w:spacing w:line="360" w:lineRule="auto"/>
+        <w:ind w:left="2280"/>
+        <w:rPr>
+          <w:rFonts w:ascii="Times New Roman" w:hAnsi="Times New Roman"/>
+          <w:i w:val="0"/>
+          <w:sz w:val="24"/>
+          <w:szCs w:val="24"/>
+        </w:rPr>
+      </w:pPr>
+      <w:r>
+        <w:rPr>
+          <w:rFonts w:ascii="Times New Roman" w:hAnsi="Times New Roman"/>
+          <w:i w:val="0"/>
+          <w:sz w:val="24"/>
+          <w:szCs w:val="24"/>
+        </w:rPr>
+        <w:t>A standard alphanumeric American (QWERTY) keyboard</w:t>
+      </w:r>
+    </w:p>
+    <w:p>
+      <w:pPr>
+        <w:pStyle w:val="template"/>
+        <w:numPr>
+          <w:ilvl w:val="0"/>
+          <w:numId w:val="4"/>
+        </w:numPr>
+        <w:spacing w:line="360" w:lineRule="auto"/>
+        <w:ind w:left="2280"/>
+        <w:rPr>
+          <w:rFonts w:ascii="Times New Roman" w:hAnsi="Times New Roman"/>
+          <w:i w:val="0"/>
+          <w:sz w:val="24"/>
+          <w:szCs w:val="24"/>
+        </w:rPr>
+      </w:pPr>
+      <w:r>
+        <w:rPr>
+          <w:rFonts w:ascii="Times New Roman" w:hAnsi="Times New Roman"/>
+          <w:i w:val="0"/>
+          <w:sz w:val="24"/>
+          <w:szCs w:val="24"/>
+        </w:rPr>
+        <w:t>Two 3.20Ghz microprocessors</w:t>
+      </w:r>
+    </w:p>
+    <w:p>
+      <w:pPr>
+        <w:pStyle w:val="template"/>
+        <w:numPr>
+          <w:ilvl w:val="0"/>
+          <w:numId w:val="4"/>
+        </w:numPr>
+        <w:spacing w:line="360" w:lineRule="auto"/>
+        <w:ind w:left="2280"/>
+        <w:rPr>
+          <w:rFonts w:ascii="Times New Roman" w:hAnsi="Times New Roman"/>
+          <w:i w:val="0"/>
+          <w:sz w:val="24"/>
+          <w:szCs w:val="24"/>
+        </w:rPr>
+      </w:pPr>
+      <w:r>
+        <w:rPr>
+          <w:rFonts w:ascii="Times New Roman" w:hAnsi="Times New Roman"/>
+          <w:i w:val="0"/>
+          <w:sz w:val="24"/>
+          <w:szCs w:val="24"/>
+        </w:rPr>
+        <w:t>500Mb of available HD</w:t>
+      </w:r>
+      <w:r>
+        <w:rPr>
+          <w:rFonts w:ascii="Times New Roman" w:hAnsi="Times New Roman"/>
+          <w:i w:val="0"/>
+          <w:sz w:val="24"/>
+          <w:szCs w:val="24"/>
+        </w:rPr>
+        <w:t>D</w:t>
+      </w:r>
+    </w:p>
+    <w:p>
+      <w:pPr>
+        <w:pStyle w:val="template"/>
+        <w:numPr>
+          <w:ilvl w:val="0"/>
+          <w:numId w:val="4"/>
+        </w:numPr>
+        <w:spacing w:line="360" w:lineRule="auto"/>
+        <w:ind w:left="2280"/>
+        <w:rPr>
+          <w:rFonts w:ascii="Times New Roman" w:hAnsi="Times New Roman"/>
+          <w:i w:val="0"/>
+          <w:sz w:val="24"/>
+          <w:szCs w:val="24"/>
+        </w:rPr>
+      </w:pPr>
+      <w:r>
+        <w:rPr>
+          <w:rFonts w:ascii="Times New Roman" w:hAnsi="Times New Roman"/>
+          <w:i w:val="0"/>
+          <w:sz w:val="24"/>
+          <w:szCs w:val="24"/>
+        </w:rPr>
+        <w:t>512Mb of RAM</w:t>
+      </w:r>
+    </w:p>
+    <w:p>
+      <w:pPr>
+        <w:pStyle w:val="template"/>
+        <w:spacing w:line="360" w:lineRule="auto"/>
+        <w:ind w:left="2160"/>
+        <w:rPr>
+          <w:rFonts w:ascii="Times New Roman" w:hAnsi="Times New Roman"/>
+          <w:sz w:val="24"/>
+          <w:szCs w:val="24"/>
+        </w:rPr>
+      </w:pPr>
+    </w:p>
+    <w:p>
+      <w:pPr>
+        <w:pStyle w:val="ListParagraph"/>
+        <w:numPr>
+          <w:ilvl w:val="1"/>
+          <w:numId w:val="6"/>
+        </w:numPr>
+        <w:spacing w:line="360" w:lineRule="auto"/>
+        <w:ind w:left="1560"/>
+        <w:outlineLvl w:val="1"/>
         <w:rPr>
           <w:rFonts w:ascii="Times New Roman" w:hAnsi="Times New Roman"/>
           <w:b/>
@@ -368,28 +773,44 @@
     <w:p>
       <w:pPr>
         <w:pStyle w:val="ListParagraph"/>
-        <w:numPr>
-          <w:ilvl w:val="2"/>
-          <w:numId w:val="2"/>
-        </w:numPr>
-        <w:spacing w:line="360" w:lineRule="auto"/>
-        <w:outlineLvl w:val="2"/>
-        <w:rPr>
-          <w:rFonts w:ascii="Times New Roman" w:hAnsi="Times New Roman"/>
-          <w:b/>
-          <w:sz w:val="24"/>
-          <w:szCs w:val="24"/>
-        </w:rPr>
-      </w:pPr>
-      <w:r>
-        <w:rPr>
-          <w:rFonts w:ascii="Times New Roman" w:hAnsi="Times New Roman"/>
-          <w:b/>
-          <w:sz w:val="24"/>
-          <w:szCs w:val="24"/>
-        </w:rPr>
-        <w:t>Others</w:t>
-      </w:r>
+        <w:spacing w:line="360" w:lineRule="auto"/>
+        <w:ind w:left="2160"/>
+        <w:rPr>
+          <w:rFonts w:ascii="Times New Roman" w:hAnsi="Times New Roman"/>
+          <w:sz w:val="24"/>
+          <w:szCs w:val="24"/>
+        </w:rPr>
+      </w:pPr>
+      <w:proofErr w:type="spellStart"/>
+      <w:r>
+        <w:rPr>
+          <w:rFonts w:ascii="Times New Roman" w:hAnsi="Times New Roman"/>
+          <w:sz w:val="24"/>
+          <w:szCs w:val="24"/>
+        </w:rPr>
+        <w:t>PlasmaGraph</w:t>
+      </w:r>
+      <w:proofErr w:type="spellEnd"/>
+      <w:r>
+        <w:rPr>
+          <w:rFonts w:ascii="Times New Roman" w:hAnsi="Times New Roman"/>
+          <w:sz w:val="24"/>
+          <w:szCs w:val="24"/>
+        </w:rPr>
+        <w:t xml:space="preserve"> must be installed in the tester’s computer in order to perform this test case.</w:t>
+      </w:r>
+    </w:p>
+    <w:p>
+      <w:pPr>
+        <w:pStyle w:val="ListParagraph"/>
+        <w:spacing w:line="360" w:lineRule="auto"/>
+        <w:ind w:left="1440"/>
+        <w:rPr>
+          <w:rFonts w:ascii="Times New Roman" w:hAnsi="Times New Roman"/>
+          <w:sz w:val="24"/>
+          <w:szCs w:val="24"/>
+        </w:rPr>
+      </w:pPr>
     </w:p>
     <w:p>
       <w:pPr>
@@ -399,7 +820,7 @@
           <w:numId w:val="1"/>
         </w:numPr>
         <w:spacing w:line="360" w:lineRule="auto"/>
-        <w:outlineLvl w:val="1"/>
+        <w:outlineLvl w:val="0"/>
         <w:rPr>
           <w:rFonts w:ascii="Times New Roman" w:hAnsi="Times New Roman"/>
           <w:b/>
@@ -417,7 +838,105 @@
         <w:t>Special Procedural Requirements</w:t>
       </w:r>
     </w:p>
-    <w:p/>
+    <w:p>
+      <w:pPr>
+        <w:spacing w:line="360" w:lineRule="auto"/>
+        <w:ind w:left="1080"/>
+        <w:rPr>
+          <w:rFonts w:ascii="Times New Roman" w:hAnsi="Times New Roman" w:cs="Times New Roman"/>
+          <w:sz w:val="24"/>
+          <w:szCs w:val="24"/>
+        </w:rPr>
+      </w:pPr>
+      <w:r>
+        <w:rPr>
+          <w:rFonts w:ascii="Times New Roman" w:hAnsi="Times New Roman" w:cs="Times New Roman"/>
+          <w:sz w:val="24"/>
+          <w:szCs w:val="24"/>
+        </w:rPr>
+        <w:t xml:space="preserve">This </w:t>
+      </w:r>
+      <w:r>
+        <w:rPr>
+          <w:rFonts w:ascii="Times New Roman" w:hAnsi="Times New Roman" w:cs="Times New Roman"/>
+          <w:sz w:val="24"/>
+          <w:szCs w:val="24"/>
+        </w:rPr>
+        <w:t>case must be executed in three (3) different operative systems as stated in the documentation STD-2-2014-05-15:</w:t>
+      </w:r>
+    </w:p>
+    <w:p>
+      <w:pPr>
+        <w:pStyle w:val="ListParagraph"/>
+        <w:numPr>
+          <w:ilvl w:val="0"/>
+          <w:numId w:val="5"/>
+        </w:numPr>
+        <w:spacing w:line="360" w:lineRule="auto"/>
+        <w:ind w:left="1800"/>
+        <w:rPr>
+          <w:rFonts w:ascii="Times New Roman" w:hAnsi="Times New Roman" w:cs="Times New Roman"/>
+          <w:sz w:val="24"/>
+          <w:szCs w:val="24"/>
+        </w:rPr>
+      </w:pPr>
+      <w:r>
+        <w:rPr>
+          <w:rFonts w:ascii="Times New Roman" w:hAnsi="Times New Roman" w:cs="Times New Roman"/>
+          <w:sz w:val="24"/>
+          <w:szCs w:val="24"/>
+        </w:rPr>
+        <w:t>Windows 7</w:t>
+      </w:r>
+    </w:p>
+    <w:p>
+      <w:pPr>
+        <w:pStyle w:val="ListParagraph"/>
+        <w:numPr>
+          <w:ilvl w:val="0"/>
+          <w:numId w:val="5"/>
+        </w:numPr>
+        <w:spacing w:line="360" w:lineRule="auto"/>
+        <w:ind w:left="1800"/>
+        <w:rPr>
+          <w:rFonts w:ascii="Times New Roman" w:hAnsi="Times New Roman" w:cs="Times New Roman"/>
+          <w:sz w:val="24"/>
+          <w:szCs w:val="24"/>
+        </w:rPr>
+      </w:pPr>
+      <w:r>
+        <w:rPr>
+          <w:rFonts w:ascii="Times New Roman" w:hAnsi="Times New Roman" w:cs="Times New Roman"/>
+          <w:sz w:val="24"/>
+          <w:szCs w:val="24"/>
+        </w:rPr>
+        <w:t>Ubuntu Linux 14</w:t>
+      </w:r>
+    </w:p>
+    <w:p>
+      <w:pPr>
+        <w:pStyle w:val="ListParagraph"/>
+        <w:numPr>
+          <w:ilvl w:val="0"/>
+          <w:numId w:val="5"/>
+        </w:numPr>
+        <w:spacing w:line="360" w:lineRule="auto"/>
+        <w:ind w:left="1800"/>
+        <w:rPr>
+          <w:rFonts w:ascii="Times New Roman" w:hAnsi="Times New Roman" w:cs="Times New Roman"/>
+          <w:sz w:val="24"/>
+          <w:szCs w:val="24"/>
+        </w:rPr>
+      </w:pPr>
+      <w:r>
+        <w:rPr>
+          <w:rFonts w:ascii="Times New Roman" w:hAnsi="Times New Roman" w:cs="Times New Roman"/>
+          <w:sz w:val="24"/>
+          <w:szCs w:val="24"/>
+        </w:rPr>
+        <w:t>Mac OS X 10</w:t>
+      </w:r>
+    </w:p>
     <w:sectPr>
       <w:pgSz w:w="12240" w:h="15840"/>
       <w:pgMar w:top="1440" w:right="1440" w:bottom="1440" w:left="1440" w:header="720" w:footer="720" w:gutter="0"/>
@@ -431,9 +950,122 @@
 <file path=word/numbering.xml><?xml version="1.0" encoding="utf-8"?>
 <w:numbering xmlns:wpc="http://schemas.microsoft.com/office/word/2010/wordprocessingCanvas" xmlns:mc="http://schemas.openxmlformats.org/markup-compatibility/2006" xmlns:o="urn:schemas-microsoft-com:office:office" xmlns:r="http://schemas.openxmlformats.org/officeDocument/2006/relationships" xmlns:m="http://schemas.openxmlformats.org/officeDocument/2006/math" xmlns:v="urn:schemas-microsoft-com:vml" xmlns:wp14="http://schemas.microsoft.com/office/word/2010/wordprocessingDrawing" xmlns:wp="http://schemas.openxmlformats.org/drawingml/2006/wordprocessingDrawing" xmlns:w10="urn:schemas-microsoft-com:office:word" xmlns:w="http://schemas.openxmlformats.org/wordprocessingml/2006/main" xmlns:w14="http://schemas.microsoft.com/office/word/2010/wordml" xmlns:wpg="http://schemas.microsoft.com/office/word/2010/wordprocessingGroup" xmlns:wpi="http://schemas.microsoft.com/office/word/2010/wordprocessingInk" xmlns:wne="http://schemas.microsoft.com/office/word/2006/wordml" xmlns:wps="http://schemas.microsoft.com/office/word/2010/wordprocessingShape" mc:Ignorable="w14 wp14">
   <w:abstractNum w:abstractNumId="0">
+    <w:nsid w:val="0A0D48AC"/>
+    <w:multiLevelType w:val="multilevel"/>
+    <w:tmpl w:val="4168AC96"/>
+    <w:lvl w:ilvl="0">
+      <w:start w:val="2"/>
+      <w:numFmt w:val="decimal"/>
+      <w:lvlText w:val="%1"/>
+      <w:lvlJc w:val="left"/>
+      <w:pPr>
+        <w:ind w:left="480" w:hanging="480"/>
+      </w:pPr>
+      <w:rPr>
+        <w:rFonts w:hint="default"/>
+      </w:rPr>
+    </w:lvl>
+    <w:lvl w:ilvl="1">
+      <w:start w:val="1"/>
+      <w:numFmt w:val="decimal"/>
+      <w:lvlText w:val="%1.%2"/>
+      <w:lvlJc w:val="left"/>
+      <w:pPr>
+        <w:ind w:left="840" w:hanging="480"/>
+      </w:pPr>
+      <w:rPr>
+        <w:rFonts w:hint="default"/>
+      </w:rPr>
+    </w:lvl>
+    <w:lvl w:ilvl="2">
+      <w:start w:val="1"/>
+      <w:numFmt w:val="decimal"/>
+      <w:lvlText w:val="%1.%2.%3"/>
+      <w:lvlJc w:val="left"/>
+      <w:pPr>
+        <w:ind w:left="1440" w:hanging="720"/>
+      </w:pPr>
+      <w:rPr>
+        <w:rFonts w:hint="default"/>
+      </w:rPr>
+    </w:lvl>
+    <w:lvl w:ilvl="3">
+      <w:start w:val="1"/>
+      <w:numFmt w:val="decimal"/>
+      <w:lvlText w:val="%1.%2.%3.%4"/>
+      <w:lvlJc w:val="left"/>
+      <w:pPr>
+        <w:ind w:left="1800" w:hanging="720"/>
+      </w:pPr>
+      <w:rPr>
+        <w:rFonts w:hint="default"/>
+      </w:rPr>
+    </w:lvl>
+    <w:lvl w:ilvl="4">
+      <w:start w:val="1"/>
+      <w:numFmt w:val="decimal"/>
+      <w:lvlText w:val="%1.%2.%3.%4.%5"/>
+      <w:lvlJc w:val="left"/>
+      <w:pPr>
+        <w:ind w:left="2520" w:hanging="1080"/>
+      </w:pPr>
+      <w:rPr>
+        <w:rFonts w:hint="default"/>
+      </w:rPr>
+    </w:lvl>
+    <w:lvl w:ilvl="5">
+      <w:start w:val="1"/>
+      <w:numFmt w:val="decimal"/>
+      <w:lvlText w:val="%1.%2.%3.%4.%5.%6"/>
+      <w:lvlJc w:val="left"/>
+      <w:pPr>
+        <w:ind w:left="2880" w:hanging="1080"/>
+      </w:pPr>
+      <w:rPr>
+        <w:rFonts w:hint="default"/>
+      </w:rPr>
+    </w:lvl>
+    <w:lvl w:ilvl="6">
+      <w:start w:val="1"/>
+      <w:numFmt w:val="decimal"/>
+      <w:lvlText w:val="%1.%2.%3.%4.%5.%6.%7"/>
+      <w:lvlJc w:val="left"/>
+      <w:pPr>
+        <w:ind w:left="3600" w:hanging="1440"/>
+      </w:pPr>
+      <w:rPr>
+        <w:rFonts w:hint="default"/>
+      </w:rPr>
+    </w:lvl>
+    <w:lvl w:ilvl="7">
+      <w:start w:val="1"/>
+      <w:numFmt w:val="decimal"/>
+      <w:lvlText w:val="%1.%2.%3.%4.%5.%6.%7.%8"/>
+      <w:lvlJc w:val="left"/>
+      <w:pPr>
+        <w:ind w:left="3960" w:hanging="1440"/>
+      </w:pPr>
+      <w:rPr>
+        <w:rFonts w:hint="default"/>
+      </w:rPr>
+    </w:lvl>
+    <w:lvl w:ilvl="8">
+      <w:start w:val="1"/>
+      <w:numFmt w:val="decimal"/>
+      <w:lvlText w:val="%1.%2.%3.%4.%5.%6.%7.%8.%9"/>
+      <w:lvlJc w:val="left"/>
+      <w:pPr>
+        <w:ind w:left="4680" w:hanging="1800"/>
+      </w:pPr>
+      <w:rPr>
+        <w:rFonts w:hint="default"/>
+      </w:rPr>
+    </w:lvl>
+  </w:abstractNum>
+  <w:abstractNum w:abstractNumId="1">
     <w:nsid w:val="2EC61167"/>
     <w:multiLevelType w:val="multilevel"/>
-    <w:tmpl w:val="B1105BBC"/>
+    <w:tmpl w:val="4168AC96"/>
     <w:lvl w:ilvl="0">
       <w:start w:val="2"/>
       <w:numFmt w:val="decimal"/>
@@ -447,7 +1079,7 @@
       </w:rPr>
     </w:lvl>
     <w:lvl w:ilvl="1">
-      <w:start w:val="5"/>
+      <w:start w:val="1"/>
       <w:numFmt w:val="decimal"/>
       <w:lvlText w:val="%1.%2"/>
       <w:lvlJc w:val="left"/>
@@ -543,10 +1175,212 @@
       </w:rPr>
     </w:lvl>
   </w:abstractNum>
-  <w:abstractNum w:abstractNumId="1">
+  <w:abstractNum w:abstractNumId="2">
+    <w:nsid w:val="4FFD7351"/>
+    <w:multiLevelType w:val="hybridMultilevel"/>
+    <w:tmpl w:val="5C5247EA"/>
+    <w:lvl w:ilvl="0" w:tplc="E25A2024">
+      <w:start w:val="1"/>
+      <w:numFmt w:val="lowerLetter"/>
+      <w:lvlText w:val="%1."/>
+      <w:lvlJc w:val="left"/>
+      <w:pPr>
+        <w:ind w:left="1440" w:hanging="360"/>
+      </w:pPr>
+      <w:rPr>
+        <w:rFonts w:hint="default"/>
+      </w:rPr>
+    </w:lvl>
+    <w:lvl w:ilvl="1" w:tplc="04090019" w:tentative="1">
+      <w:start w:val="1"/>
+      <w:numFmt w:val="lowerLetter"/>
+      <w:lvlText w:val="%2."/>
+      <w:lvlJc w:val="left"/>
+      <w:pPr>
+        <w:ind w:left="2160" w:hanging="360"/>
+      </w:pPr>
+    </w:lvl>
+    <w:lvl w:ilvl="2" w:tplc="0409001B" w:tentative="1">
+      <w:start w:val="1"/>
+      <w:numFmt w:val="lowerRoman"/>
+      <w:lvlText w:val="%3."/>
+      <w:lvlJc w:val="right"/>
+      <w:pPr>
+        <w:ind w:left="2880" w:hanging="180"/>
+      </w:pPr>
+    </w:lvl>
+    <w:lvl w:ilvl="3" w:tplc="0409000F" w:tentative="1">
+      <w:start w:val="1"/>
+      <w:numFmt w:val="decimal"/>
+      <w:lvlText w:val="%4."/>
+      <w:lvlJc w:val="left"/>
+      <w:pPr>
+        <w:ind w:left="3600" w:hanging="360"/>
+      </w:pPr>
+    </w:lvl>
+    <w:lvl w:ilvl="4" w:tplc="04090019" w:tentative="1">
+      <w:start w:val="1"/>
+      <w:numFmt w:val="lowerLetter"/>
+      <w:lvlText w:val="%5."/>
+      <w:lvlJc w:val="left"/>
+      <w:pPr>
+        <w:ind w:left="4320" w:hanging="360"/>
+      </w:pPr>
+    </w:lvl>
+    <w:lvl w:ilvl="5" w:tplc="0409001B" w:tentative="1">
+      <w:start w:val="1"/>
+      <w:numFmt w:val="lowerRoman"/>
+      <w:lvlText w:val="%6."/>
+      <w:lvlJc w:val="right"/>
+      <w:pPr>
+        <w:ind w:left="5040" w:hanging="180"/>
+      </w:pPr>
+    </w:lvl>
+    <w:lvl w:ilvl="6" w:tplc="0409000F" w:tentative="1">
+      <w:start w:val="1"/>
+      <w:numFmt w:val="decimal"/>
+      <w:lvlText w:val="%7."/>
+      <w:lvlJc w:val="left"/>
+      <w:pPr>
+        <w:ind w:left="5760" w:hanging="360"/>
+      </w:pPr>
+    </w:lvl>
+    <w:lvl w:ilvl="7" w:tplc="04090019" w:tentative="1">
+      <w:start w:val="1"/>
+      <w:numFmt w:val="lowerLetter"/>
+      <w:lvlText w:val="%8."/>
+      <w:lvlJc w:val="left"/>
+      <w:pPr>
+        <w:ind w:left="6480" w:hanging="360"/>
+      </w:pPr>
+    </w:lvl>
+    <w:lvl w:ilvl="8" w:tplc="0409001B" w:tentative="1">
+      <w:start w:val="1"/>
+      <w:numFmt w:val="lowerRoman"/>
+      <w:lvlText w:val="%9."/>
+      <w:lvlJc w:val="right"/>
+      <w:pPr>
+        <w:ind w:left="7200" w:hanging="180"/>
+      </w:pPr>
+    </w:lvl>
+  </w:abstractNum>
+  <w:abstractNum w:abstractNumId="3">
+    <w:nsid w:val="50DD791E"/>
+    <w:multiLevelType w:val="hybridMultilevel"/>
+    <w:tmpl w:val="7A20ACFA"/>
+    <w:lvl w:ilvl="0" w:tplc="04090001">
+      <w:start w:val="1"/>
+      <w:numFmt w:val="bullet"/>
+      <w:lvlText w:val=""/>
+      <w:lvlJc w:val="left"/>
+      <w:pPr>
+        <w:ind w:left="1560" w:hanging="360"/>
+      </w:pPr>
+      <w:rPr>
+        <w:rFonts w:ascii="Symbol" w:hAnsi="Symbol" w:hint="default"/>
+      </w:rPr>
+    </w:lvl>
+    <w:lvl w:ilvl="1" w:tplc="04090003">
+      <w:start w:val="1"/>
+      <w:numFmt w:val="bullet"/>
+      <w:lvlText w:val="o"/>
+      <w:lvlJc w:val="left"/>
+      <w:pPr>
+        <w:ind w:left="2708" w:hanging="360"/>
+      </w:pPr>
+      <w:rPr>
+        <w:rFonts w:ascii="Courier New" w:hAnsi="Courier New" w:cs="Courier New" w:hint="default"/>
+      </w:rPr>
+    </w:lvl>
+    <w:lvl w:ilvl="2" w:tplc="04090005" w:tentative="1">
+      <w:start w:val="1"/>
+      <w:numFmt w:val="bullet"/>
+      <w:lvlText w:val=""/>
+      <w:lvlJc w:val="left"/>
+      <w:pPr>
+        <w:ind w:left="3428" w:hanging="360"/>
+      </w:pPr>
+      <w:rPr>
+        <w:rFonts w:ascii="Wingdings" w:hAnsi="Wingdings" w:hint="default"/>
+      </w:rPr>
+    </w:lvl>
+    <w:lvl w:ilvl="3" w:tplc="04090001" w:tentative="1">
+      <w:start w:val="1"/>
+      <w:numFmt w:val="bullet"/>
+      <w:lvlText w:val=""/>
+      <w:lvlJc w:val="left"/>
+      <w:pPr>
+        <w:ind w:left="4148" w:hanging="360"/>
+      </w:pPr>
+      <w:rPr>
+        <w:rFonts w:ascii="Symbol" w:hAnsi="Symbol" w:hint="default"/>
+      </w:rPr>
+    </w:lvl>
+    <w:lvl w:ilvl="4" w:tplc="04090003" w:tentative="1">
+      <w:start w:val="1"/>
+      <w:numFmt w:val="bullet"/>
+      <w:lvlText w:val="o"/>
+      <w:lvlJc w:val="left"/>
+      <w:pPr>
+        <w:ind w:left="4868" w:hanging="360"/>
+      </w:pPr>
+      <w:rPr>
+        <w:rFonts w:ascii="Courier New" w:hAnsi="Courier New" w:cs="Courier New" w:hint="default"/>
+      </w:rPr>
+    </w:lvl>
+    <w:lvl w:ilvl="5" w:tplc="04090005" w:tentative="1">
+      <w:start w:val="1"/>
+      <w:numFmt w:val="bullet"/>
+      <w:lvlText w:val=""/>
+      <w:lvlJc w:val="left"/>
+      <w:pPr>
+        <w:ind w:left="5588" w:hanging="360"/>
+      </w:pPr>
+      <w:rPr>
+        <w:rFonts w:ascii="Wingdings" w:hAnsi="Wingdings" w:hint="default"/>
+      </w:rPr>
+    </w:lvl>
+    <w:lvl w:ilvl="6" w:tplc="04090001" w:tentative="1">
+      <w:start w:val="1"/>
+      <w:numFmt w:val="bullet"/>
+      <w:lvlText w:val=""/>
+      <w:lvlJc w:val="left"/>
+      <w:pPr>
+        <w:ind w:left="6308" w:hanging="360"/>
+      </w:pPr>
+      <w:rPr>
+        <w:rFonts w:ascii="Symbol" w:hAnsi="Symbol" w:hint="default"/>
+      </w:rPr>
+    </w:lvl>
+    <w:lvl w:ilvl="7" w:tplc="04090003" w:tentative="1">
+      <w:start w:val="1"/>
+      <w:numFmt w:val="bullet"/>
+      <w:lvlText w:val="o"/>
+      <w:lvlJc w:val="left"/>
+      <w:pPr>
+        <w:ind w:left="7028" w:hanging="360"/>
+      </w:pPr>
+      <w:rPr>
+        <w:rFonts w:ascii="Courier New" w:hAnsi="Courier New" w:cs="Courier New" w:hint="default"/>
+      </w:rPr>
+    </w:lvl>
+    <w:lvl w:ilvl="8" w:tplc="04090005" w:tentative="1">
+      <w:start w:val="1"/>
+      <w:numFmt w:val="bullet"/>
+      <w:lvlText w:val=""/>
+      <w:lvlJc w:val="left"/>
+      <w:pPr>
+        <w:ind w:left="7748" w:hanging="360"/>
+      </w:pPr>
+      <w:rPr>
+        <w:rFonts w:ascii="Wingdings" w:hAnsi="Wingdings" w:hint="default"/>
+      </w:rPr>
+    </w:lvl>
+  </w:abstractNum>
+  <w:abstractNum w:abstractNumId="4">
     <w:nsid w:val="59393337"/>
     <w:multiLevelType w:val="multilevel"/>
-    <w:tmpl w:val="AE268190"/>
+    <w:tmpl w:val="BB90F490"/>
     <w:lvl w:ilvl="0">
       <w:start w:val="1"/>
       <w:numFmt w:val="decimal"/>
@@ -562,8 +1396,7 @@
     <w:lvl w:ilvl="1">
       <w:start w:val="1"/>
       <w:numFmt w:val="decimal"/>
-      <w:isLgl/>
-      <w:lvlText w:val="%1.%2"/>
+      <w:lvlText w:val="%2."/>
       <w:lvlJc w:val="left"/>
       <w:pPr>
         <w:ind w:left="1080" w:hanging="360"/>
@@ -663,10 +1496,111 @@
       </w:rPr>
     </w:lvl>
   </w:abstractNum>
+  <w:abstractNum w:abstractNumId="5">
+    <w:nsid w:val="6A8659A1"/>
+    <w:multiLevelType w:val="hybridMultilevel"/>
+    <w:tmpl w:val="F490FDB8"/>
+    <w:lvl w:ilvl="0" w:tplc="04090019">
+      <w:start w:val="1"/>
+      <w:numFmt w:val="lowerLetter"/>
+      <w:lvlText w:val="%1."/>
+      <w:lvlJc w:val="left"/>
+      <w:pPr>
+        <w:ind w:left="720" w:hanging="360"/>
+      </w:pPr>
+      <w:rPr>
+        <w:rFonts w:hint="default"/>
+      </w:rPr>
+    </w:lvl>
+    <w:lvl w:ilvl="1" w:tplc="04090019" w:tentative="1">
+      <w:start w:val="1"/>
+      <w:numFmt w:val="lowerLetter"/>
+      <w:lvlText w:val="%2."/>
+      <w:lvlJc w:val="left"/>
+      <w:pPr>
+        <w:ind w:left="1440" w:hanging="360"/>
+      </w:pPr>
+    </w:lvl>
+    <w:lvl w:ilvl="2" w:tplc="0409001B" w:tentative="1">
+      <w:start w:val="1"/>
+      <w:numFmt w:val="lowerRoman"/>
+      <w:lvlText w:val="%3."/>
+      <w:lvlJc w:val="right"/>
+      <w:pPr>
+        <w:ind w:left="2160" w:hanging="180"/>
+      </w:pPr>
+    </w:lvl>
+    <w:lvl w:ilvl="3" w:tplc="0409000F" w:tentative="1">
+      <w:start w:val="1"/>
+      <w:numFmt w:val="decimal"/>
+      <w:lvlText w:val="%4."/>
+      <w:lvlJc w:val="left"/>
+      <w:pPr>
+        <w:ind w:left="2880" w:hanging="360"/>
+      </w:pPr>
+    </w:lvl>
+    <w:lvl w:ilvl="4" w:tplc="04090019" w:tentative="1">
+      <w:start w:val="1"/>
+      <w:numFmt w:val="lowerLetter"/>
+      <w:lvlText w:val="%5."/>
+      <w:lvlJc w:val="left"/>
+      <w:pPr>
+        <w:ind w:left="3600" w:hanging="360"/>
+      </w:pPr>
+    </w:lvl>
+    <w:lvl w:ilvl="5" w:tplc="0409001B" w:tentative="1">
+      <w:start w:val="1"/>
+      <w:numFmt w:val="lowerRoman"/>
+      <w:lvlText w:val="%6."/>
+      <w:lvlJc w:val="right"/>
+      <w:pPr>
+        <w:ind w:left="4320" w:hanging="180"/>
+      </w:pPr>
+    </w:lvl>
+    <w:lvl w:ilvl="6" w:tplc="0409000F" w:tentative="1">
+      <w:start w:val="1"/>
+      <w:numFmt w:val="decimal"/>
+      <w:lvlText w:val="%7."/>
+      <w:lvlJc w:val="left"/>
+      <w:pPr>
+        <w:ind w:left="5040" w:hanging="360"/>
+      </w:pPr>
+    </w:lvl>
+    <w:lvl w:ilvl="7" w:tplc="04090019" w:tentative="1">
+      <w:start w:val="1"/>
+      <w:numFmt w:val="lowerLetter"/>
+      <w:lvlText w:val="%8."/>
+      <w:lvlJc w:val="left"/>
+      <w:pPr>
+        <w:ind w:left="5760" w:hanging="360"/>
+      </w:pPr>
+    </w:lvl>
+    <w:lvl w:ilvl="8" w:tplc="0409001B" w:tentative="1">
+      <w:start w:val="1"/>
+      <w:numFmt w:val="lowerRoman"/>
+      <w:lvlText w:val="%9."/>
+      <w:lvlJc w:val="right"/>
+      <w:pPr>
+        <w:ind w:left="6480" w:hanging="180"/>
+      </w:pPr>
+    </w:lvl>
+  </w:abstractNum>
   <w:num w:numId="1">
+    <w:abstractNumId w:val="4"/>
+  </w:num>
+  <w:num w:numId="2">
     <w:abstractNumId w:val="1"/>
   </w:num>
-  <w:num w:numId="2">
+  <w:num w:numId="3">
+    <w:abstractNumId w:val="2"/>
+  </w:num>
+  <w:num w:numId="4">
+    <w:abstractNumId w:val="3"/>
+  </w:num>
+  <w:num w:numId="5">
+    <w:abstractNumId w:val="5"/>
+  </w:num>
+  <w:num w:numId="6">
     <w:abstractNumId w:val="0"/>
   </w:num>
 </w:numbering>

</xml_diff>